<commit_message>
Finished personal thing for PvA
</commit_message>
<xml_diff>
--- a/Persoonlijk stuk PvA Joris.docx
+++ b/Persoonlijk stuk PvA Joris.docx
@@ -10,53 +10,12 @@
           <w:lang w:val="en-US"/>
         </w:rPr>
       </w:pPr>
-      <w:proofErr w:type="spellStart"/>
       <w:r>
         <w:rPr>
           <w:b/>
           <w:lang w:val="en-US"/>
         </w:rPr>
-        <w:t>Mijn</w:t>
-      </w:r>
-      <w:proofErr w:type="spellEnd"/>
-      <w:r>
-        <w:rPr>
-          <w:b/>
-          <w:lang w:val="en-US"/>
-        </w:rPr>
-        <w:t xml:space="preserve"> </w:t>
-      </w:r>
-      <w:proofErr w:type="spellStart"/>
-      <w:r>
-        <w:rPr>
-          <w:b/>
-          <w:lang w:val="en-US"/>
-        </w:rPr>
-        <w:t>sterke</w:t>
-      </w:r>
-      <w:proofErr w:type="spellEnd"/>
-      <w:r>
-        <w:rPr>
-          <w:b/>
-          <w:lang w:val="en-US"/>
-        </w:rPr>
-        <w:t xml:space="preserve"> </w:t>
-      </w:r>
-      <w:proofErr w:type="spellStart"/>
-      <w:r>
-        <w:rPr>
-          <w:b/>
-          <w:lang w:val="en-US"/>
-        </w:rPr>
-        <w:t>punten</w:t>
-      </w:r>
-      <w:proofErr w:type="spellEnd"/>
-      <w:r>
-        <w:rPr>
-          <w:b/>
-          <w:lang w:val="en-US"/>
-        </w:rPr>
-        <w:t>:</w:t>
+        <w:t>Mijn sterke punten:</w:t>
       </w:r>
     </w:p>
     <w:p>
@@ -207,7 +166,67 @@
         <w:rPr>
           <w:lang w:val="nl-NL"/>
         </w:rPr>
-        <w:t>Ik kan soms</w:t>
+        <w:t>Doordat ik hard werk kan ik soms hals over kop een project in duiken omdat ik graag wil beginnen. Af en toe moet ik een stap terug nemen om het hele project te overzien.</w:t>
+      </w:r>
+    </w:p>
+    <w:p>
+      <w:pPr>
+        <w:pStyle w:val="Lijstalinea"/>
+        <w:numPr>
+          <w:ilvl w:val="0"/>
+          <w:numId w:val="1"/>
+        </w:numPr>
+        <w:spacing w:after="0" w:line="240" w:lineRule="auto"/>
+        <w:rPr>
+          <w:lang w:val="nl-NL"/>
+        </w:rPr>
+      </w:pPr>
+      <w:r>
+        <w:rPr>
+          <w:lang w:val="nl-NL"/>
+        </w:rPr>
+        <w:t>Door mijn perfectionisme kan ik in een tunnelvisie verloren raken. Ook hier moet ik dan tijd nemen om de relevantie van mijn werk te overdenken.</w:t>
+      </w:r>
+    </w:p>
+    <w:p>
+      <w:pPr>
+        <w:pStyle w:val="Lijstalinea"/>
+        <w:numPr>
+          <w:ilvl w:val="0"/>
+          <w:numId w:val="1"/>
+        </w:numPr>
+        <w:spacing w:after="0" w:line="240" w:lineRule="auto"/>
+        <w:rPr>
+          <w:lang w:val="nl-NL"/>
+        </w:rPr>
+      </w:pPr>
+      <w:r>
+        <w:rPr>
+          <w:lang w:val="nl-NL"/>
+        </w:rPr>
+        <w:t>Ik kan bazig worden en mijn groepsgenoten niet genoeg credit geven voor het werk dat zij doen, doordat ik alleen naar de planning kijk en niet naar het voorlopige resultaat.</w:t>
+      </w:r>
+    </w:p>
+    <w:p>
+      <w:pPr>
+        <w:spacing w:after="0" w:line="240" w:lineRule="auto"/>
+        <w:rPr>
+          <w:lang w:val="nl-NL"/>
+        </w:rPr>
+      </w:pPr>
+    </w:p>
+    <w:p>
+      <w:pPr>
+        <w:spacing w:after="0" w:line="240" w:lineRule="auto"/>
+        <w:rPr>
+          <w:lang w:val="nl-NL"/>
+        </w:rPr>
+      </w:pPr>
+      <w:r>
+        <w:rPr>
+          <w:lang w:val="nl-NL"/>
+        </w:rPr>
+        <w:t>Ik werk het liefst ter plekke, face-to-face samen. Ik vind het fijn om met ons allen een onderdeel af te maken en dan samen door te gaan naar het volgende onderdeel. Dit zorgt ervoor dat iedereen betrokken is bij het project en ook weet wat de voortgang hierin is. Natuurlijk kunnen er binnen dit onderdeel taken worden verdeeld.</w:t>
       </w:r>
       <w:bookmarkStart w:id="0" w:name="_GoBack"/>
       <w:bookmarkEnd w:id="0"/>

</xml_diff>